<commit_message>
Starting sales from ERS
</commit_message>
<xml_diff>
--- a/Politix Daas Data Capture Installation and Settings.docx
+++ b/Politix Daas Data Capture Installation and Settings.docx
@@ -16,7 +16,7 @@
           <w:b/>
           <w:bCs/>
         </w:rPr>
-        <w:t>INSTALLATION</w:t>
+        <w:t>DAAS DATA CAPTURE – INSTALLATION AND SETTINGS</w:t>
       </w:r>
     </w:p>
     <w:p>
@@ -78,7 +78,25 @@
         <w:rPr>
           <w:rFonts w:ascii="Tahoma" w:hAnsi="Tahoma" w:cs="Tahoma"/>
         </w:rPr>
-        <w:t>MD5 hash key of the sent JSON messages</w:t>
+        <w:t>MD5 hash key of the</w:t>
+      </w:r>
+      <w:r>
+        <w:rPr>
+          <w:rFonts w:ascii="Tahoma" w:hAnsi="Tahoma" w:cs="Tahoma"/>
+        </w:rPr>
+        <w:t xml:space="preserve"> </w:t>
+      </w:r>
+      <w:r>
+        <w:rPr>
+          <w:rFonts w:ascii="Tahoma" w:hAnsi="Tahoma" w:cs="Tahoma"/>
+        </w:rPr>
+        <w:t>JSON messages</w:t>
+      </w:r>
+      <w:r>
+        <w:rPr>
+          <w:rFonts w:ascii="Tahoma" w:hAnsi="Tahoma" w:cs="Tahoma"/>
+        </w:rPr>
+        <w:t xml:space="preserve"> already sent</w:t>
       </w:r>
       <w:r>
         <w:rPr>
@@ -108,7 +126,25 @@
           <w:i/>
           <w:iCs/>
         </w:rPr>
-        <w:t>CREATE TABLE [dbo].[DAAS_EXPORT](</w:t>
+        <w:t>CREATE TABLE [</w:t>
+      </w:r>
+      <w:proofErr w:type="spellStart"/>
+      <w:r>
+        <w:rPr>
+          <w:rFonts w:ascii="Tahoma" w:hAnsi="Tahoma" w:cs="Tahoma"/>
+          <w:i/>
+          <w:iCs/>
+        </w:rPr>
+        <w:t>dbo</w:t>
+      </w:r>
+      <w:proofErr w:type="spellEnd"/>
+      <w:r>
+        <w:rPr>
+          <w:rFonts w:ascii="Tahoma" w:hAnsi="Tahoma" w:cs="Tahoma"/>
+          <w:i/>
+          <w:iCs/>
+        </w:rPr>
+        <w:t>].[DAAS_EXPORT](</w:t>
       </w:r>
     </w:p>
     <w:p>
@@ -234,7 +270,25 @@
           <w:iCs/>
         </w:rPr>
         <w:tab/>
-        <w:t>[DAAS_MD5] [nvarchar](1000) NOT NULL,</w:t>
+        <w:t>[DAAS_MD5] [</w:t>
+      </w:r>
+      <w:proofErr w:type="spellStart"/>
+      <w:r>
+        <w:rPr>
+          <w:rFonts w:ascii="Tahoma" w:hAnsi="Tahoma" w:cs="Tahoma"/>
+          <w:i/>
+          <w:iCs/>
+        </w:rPr>
+        <w:t>nvarchar</w:t>
+      </w:r>
+      <w:proofErr w:type="spellEnd"/>
+      <w:r>
+        <w:rPr>
+          <w:rFonts w:ascii="Tahoma" w:hAnsi="Tahoma" w:cs="Tahoma"/>
+          <w:i/>
+          <w:iCs/>
+        </w:rPr>
+        <w:t>](100) NOT NULL,</w:t>
       </w:r>
     </w:p>
     <w:p>
@@ -252,7 +306,25 @@
           <w:iCs/>
         </w:rPr>
         <w:tab/>
-        <w:t>[DAAS_UPDATE_TIME] [bigint] NOT NULL,</w:t>
+        <w:t>[DAAS_UPDATE_TIME] [</w:t>
+      </w:r>
+      <w:proofErr w:type="spellStart"/>
+      <w:r>
+        <w:rPr>
+          <w:rFonts w:ascii="Tahoma" w:hAnsi="Tahoma" w:cs="Tahoma"/>
+          <w:i/>
+          <w:iCs/>
+        </w:rPr>
+        <w:t>bigint</w:t>
+      </w:r>
+      <w:proofErr w:type="spellEnd"/>
+      <w:r>
+        <w:rPr>
+          <w:rFonts w:ascii="Tahoma" w:hAnsi="Tahoma" w:cs="Tahoma"/>
+          <w:i/>
+          <w:iCs/>
+        </w:rPr>
+        <w:t>] NOT NULL,</w:t>
       </w:r>
     </w:p>
     <w:p>
@@ -439,21 +511,30 @@
           <w:iCs/>
         </w:rPr>
       </w:pPr>
-    </w:p>
-    <w:p>
-      <w:pPr>
-        <w:rPr>
-          <w:rFonts w:ascii="Tahoma" w:hAnsi="Tahoma" w:cs="Tahoma"/>
-          <w:b/>
-          <w:bCs/>
-        </w:rPr>
-      </w:pPr>
-      <w:r>
-        <w:rPr>
-          <w:rFonts w:ascii="Tahoma" w:hAnsi="Tahoma" w:cs="Tahoma"/>
-          <w:b/>
-          <w:bCs/>
-        </w:rPr>
+      <w:r>
+        <w:rPr>
+          <w:rFonts w:ascii="Tahoma" w:hAnsi="Tahoma" w:cs="Tahoma"/>
+          <w:i/>
+          <w:iCs/>
+        </w:rPr>
+        <w:br w:type="page"/>
+      </w:r>
+    </w:p>
+    <w:p>
+      <w:pPr>
+        <w:rPr>
+          <w:rFonts w:ascii="Tahoma" w:hAnsi="Tahoma" w:cs="Tahoma"/>
+          <w:b/>
+          <w:bCs/>
+        </w:rPr>
+      </w:pPr>
+      <w:r>
+        <w:rPr>
+          <w:rFonts w:ascii="Tahoma" w:hAnsi="Tahoma" w:cs="Tahoma"/>
+          <w:b/>
+          <w:bCs/>
+        </w:rPr>
+        <w:lastRenderedPageBreak/>
         <w:t>Installation</w:t>
       </w:r>
     </w:p>
@@ -516,7 +597,7 @@
         <w:rPr>
           <w:rFonts w:ascii="Tahoma" w:hAnsi="Tahoma" w:cs="Tahoma"/>
         </w:rPr>
-        <w:t xml:space="preserve">DLLs, </w:t>
+        <w:t xml:space="preserve">DLLs </w:t>
       </w:r>
       <w:r>
         <w:rPr>
@@ -576,6 +657,7 @@
         </w:rPr>
         <w:t xml:space="preserve"> and </w:t>
       </w:r>
+      <w:proofErr w:type="spellStart"/>
       <w:r>
         <w:rPr>
           <w:rFonts w:ascii="Tahoma" w:hAnsi="Tahoma" w:cs="Tahoma"/>
@@ -584,6 +666,7 @@
         </w:rPr>
         <w:t>PolitixDaas.exe.config</w:t>
       </w:r>
+      <w:proofErr w:type="spellEnd"/>
       <w:r>
         <w:rPr>
           <w:rFonts w:ascii="Tahoma" w:hAnsi="Tahoma" w:cs="Tahoma"/>
@@ -608,8 +691,243 @@
         <w:rPr>
           <w:rFonts w:ascii="Tahoma" w:hAnsi="Tahoma" w:cs="Tahoma"/>
         </w:rPr>
+        <w:t xml:space="preserve">The service is installed running the executable, </w:t>
+      </w:r>
+      <w:r>
+        <w:rPr>
+          <w:rFonts w:ascii="Tahoma" w:hAnsi="Tahoma" w:cs="Tahoma"/>
+          <w:b/>
+          <w:bCs/>
+        </w:rPr>
+        <w:t>PolitixDaas</w:t>
+      </w:r>
+      <w:r>
+        <w:rPr>
+          <w:rFonts w:ascii="Tahoma" w:hAnsi="Tahoma" w:cs="Tahoma"/>
+          <w:b/>
+          <w:bCs/>
+        </w:rPr>
+        <w:t>.exe</w:t>
+      </w:r>
+      <w:r>
+        <w:rPr>
+          <w:rFonts w:ascii="Tahoma" w:hAnsi="Tahoma" w:cs="Tahoma"/>
+        </w:rPr>
+        <w:t xml:space="preserve">  </w:t>
+      </w:r>
+      <w:r>
+        <w:rPr>
+          <w:rFonts w:ascii="Tahoma" w:hAnsi="Tahoma" w:cs="Tahoma"/>
+        </w:rPr>
+        <w:t>with -</w:t>
+      </w:r>
+      <w:proofErr w:type="spellStart"/>
+      <w:r>
+        <w:rPr>
+          <w:rFonts w:ascii="Tahoma" w:hAnsi="Tahoma" w:cs="Tahoma"/>
+        </w:rPr>
+        <w:t>i</w:t>
+      </w:r>
+      <w:proofErr w:type="spellEnd"/>
+      <w:r>
+        <w:rPr>
+          <w:rFonts w:ascii="Tahoma" w:hAnsi="Tahoma" w:cs="Tahoma"/>
+        </w:rPr>
+        <w:t xml:space="preserve"> as a parameter, and it is uninstall running it with the parameter -u</w:t>
+      </w:r>
+      <w:r>
+        <w:rPr>
+          <w:rFonts w:ascii="Tahoma" w:hAnsi="Tahoma" w:cs="Tahoma"/>
+        </w:rPr>
+        <w:t>, in both cases with administrative rights</w:t>
+      </w:r>
+      <w:r>
+        <w:rPr>
+          <w:rFonts w:ascii="Tahoma" w:hAnsi="Tahoma" w:cs="Tahoma"/>
+        </w:rPr>
+        <w:t xml:space="preserve">.  </w:t>
+      </w:r>
+    </w:p>
+    <w:p>
+      <w:pPr>
+        <w:rPr>
+          <w:rFonts w:ascii="Tahoma" w:hAnsi="Tahoma" w:cs="Tahoma"/>
+          <w:b/>
+          <w:bCs/>
+        </w:rPr>
+      </w:pPr>
+    </w:p>
+    <w:p>
+      <w:pPr>
+        <w:rPr>
+          <w:rFonts w:ascii="Tahoma" w:hAnsi="Tahoma" w:cs="Tahoma"/>
+          <w:b/>
+          <w:bCs/>
+        </w:rPr>
+      </w:pPr>
+      <w:r>
+        <w:rPr>
+          <w:rFonts w:ascii="Tahoma" w:hAnsi="Tahoma" w:cs="Tahoma"/>
+          <w:b/>
+          <w:bCs/>
+          <w:noProof/>
+        </w:rPr>
+        <w:drawing>
+          <wp:inline distT="0" distB="0" distL="0" distR="0" wp14:anchorId="2592866B" wp14:editId="61B976D6">
+            <wp:extent cx="5724525" cy="4076700"/>
+            <wp:effectExtent l="0" t="0" r="9525" b="0"/>
+            <wp:docPr id="1" name="Picture 1"/>
+            <wp:cNvGraphicFramePr>
+              <a:graphicFrameLocks xmlns:a="http://schemas.openxmlformats.org/drawingml/2006/main" noChangeAspect="1"/>
+            </wp:cNvGraphicFramePr>
+            <a:graphic xmlns:a="http://schemas.openxmlformats.org/drawingml/2006/main">
+              <a:graphicData uri="http://schemas.openxmlformats.org/drawingml/2006/picture">
+                <pic:pic xmlns:pic="http://schemas.openxmlformats.org/drawingml/2006/picture">
+                  <pic:nvPicPr>
+                    <pic:cNvPr id="0" name="Picture 1"/>
+                    <pic:cNvPicPr>
+                      <a:picLocks noChangeAspect="1" noChangeArrowheads="1"/>
+                    </pic:cNvPicPr>
+                  </pic:nvPicPr>
+                  <pic:blipFill>
+                    <a:blip r:embed="rId5">
+                      <a:extLst>
+                        <a:ext uri="{28A0092B-C50C-407E-A947-70E740481C1C}">
+                          <a14:useLocalDpi xmlns:a14="http://schemas.microsoft.com/office/drawing/2010/main" val="0"/>
+                        </a:ext>
+                      </a:extLst>
+                    </a:blip>
+                    <a:srcRect/>
+                    <a:stretch>
+                      <a:fillRect/>
+                    </a:stretch>
+                  </pic:blipFill>
+                  <pic:spPr bwMode="auto">
+                    <a:xfrm>
+                      <a:off x="0" y="0"/>
+                      <a:ext cx="5724525" cy="4076700"/>
+                    </a:xfrm>
+                    <a:prstGeom prst="rect">
+                      <a:avLst/>
+                    </a:prstGeom>
+                    <a:noFill/>
+                    <a:ln>
+                      <a:noFill/>
+                    </a:ln>
+                  </pic:spPr>
+                </pic:pic>
+              </a:graphicData>
+            </a:graphic>
+          </wp:inline>
+        </w:drawing>
+      </w:r>
+    </w:p>
+    <w:p>
+      <w:pPr>
+        <w:rPr>
+          <w:rFonts w:ascii="Tahoma" w:hAnsi="Tahoma" w:cs="Tahoma"/>
+          <w:b/>
+          <w:bCs/>
+        </w:rPr>
+      </w:pPr>
+    </w:p>
+    <w:p>
+      <w:pPr>
+        <w:rPr>
+          <w:rFonts w:ascii="Tahoma" w:hAnsi="Tahoma" w:cs="Tahoma"/>
+        </w:rPr>
+      </w:pPr>
+      <w:r>
+        <w:rPr>
+          <w:rFonts w:ascii="Tahoma" w:hAnsi="Tahoma" w:cs="Tahoma"/>
+        </w:rPr>
+        <w:t>When installed</w:t>
+      </w:r>
+      <w:r>
+        <w:rPr>
+          <w:rFonts w:ascii="Tahoma" w:hAnsi="Tahoma" w:cs="Tahoma"/>
+        </w:rPr>
+        <w:t>,</w:t>
+      </w:r>
+      <w:r>
+        <w:rPr>
+          <w:rFonts w:ascii="Tahoma" w:hAnsi="Tahoma" w:cs="Tahoma"/>
+        </w:rPr>
+        <w:t xml:space="preserve"> it will </w:t>
+      </w:r>
+      <w:r>
+        <w:rPr>
+          <w:rFonts w:ascii="Tahoma" w:hAnsi="Tahoma" w:cs="Tahoma"/>
+        </w:rPr>
+        <w:t>appear</w:t>
+      </w:r>
+      <w:r>
+        <w:rPr>
+          <w:rFonts w:ascii="Tahoma" w:hAnsi="Tahoma" w:cs="Tahoma"/>
+        </w:rPr>
+        <w:t xml:space="preserve"> in the Services list as “</w:t>
+      </w:r>
+      <w:proofErr w:type="spellStart"/>
+      <w:r>
+        <w:rPr>
+          <w:rFonts w:ascii="Tahoma" w:hAnsi="Tahoma" w:cs="Tahoma"/>
+        </w:rPr>
+        <w:t>RoqqioDaasExporter</w:t>
+      </w:r>
+      <w:proofErr w:type="spellEnd"/>
+      <w:r>
+        <w:rPr>
+          <w:rFonts w:ascii="Tahoma" w:hAnsi="Tahoma" w:cs="Tahoma"/>
+        </w:rPr>
+        <w:t>”.</w:t>
+      </w:r>
+    </w:p>
+    <w:p>
+      <w:pPr>
+        <w:rPr>
+          <w:rFonts w:ascii="Tahoma" w:hAnsi="Tahoma" w:cs="Tahoma"/>
+          <w:b/>
+          <w:bCs/>
+        </w:rPr>
+      </w:pPr>
+      <w:r>
+        <w:rPr>
+          <w:rFonts w:ascii="Tahoma" w:hAnsi="Tahoma" w:cs="Tahoma"/>
+          <w:b/>
+          <w:bCs/>
+        </w:rPr>
+        <w:br w:type="page"/>
+      </w:r>
+    </w:p>
+    <w:p>
+      <w:pPr>
+        <w:rPr>
+          <w:rFonts w:ascii="Tahoma" w:hAnsi="Tahoma" w:cs="Tahoma"/>
+          <w:b/>
+          <w:bCs/>
+        </w:rPr>
+      </w:pPr>
+      <w:r>
+        <w:rPr>
+          <w:rFonts w:ascii="Tahoma" w:hAnsi="Tahoma" w:cs="Tahoma"/>
+          <w:b/>
+          <w:bCs/>
+        </w:rPr>
         <w:lastRenderedPageBreak/>
-        <w:t xml:space="preserve">The service is installed running the executable, </w:t>
+        <w:t>Settings</w:t>
+      </w:r>
+    </w:p>
+    <w:p>
+      <w:pPr>
+        <w:rPr>
+          <w:rFonts w:ascii="Tahoma" w:hAnsi="Tahoma" w:cs="Tahoma"/>
+        </w:rPr>
+      </w:pPr>
+      <w:r>
+        <w:rPr>
+          <w:rFonts w:ascii="Tahoma" w:hAnsi="Tahoma" w:cs="Tahoma"/>
+        </w:rPr>
+        <w:t xml:space="preserve">The settings are in the file </w:t>
       </w:r>
       <w:r>
         <w:rPr>
@@ -625,73 +943,6 @@
           <w:b/>
           <w:bCs/>
         </w:rPr>
-        <w:t>.exe</w:t>
-      </w:r>
-      <w:r>
-        <w:rPr>
-          <w:rFonts w:ascii="Tahoma" w:hAnsi="Tahoma" w:cs="Tahoma"/>
-        </w:rPr>
-        <w:t xml:space="preserve">  </w:t>
-      </w:r>
-      <w:r>
-        <w:rPr>
-          <w:rFonts w:ascii="Tahoma" w:hAnsi="Tahoma" w:cs="Tahoma"/>
-        </w:rPr>
-        <w:t xml:space="preserve">with -i as a parameter, and it is uninstall running it with the parameter -u.  </w:t>
-      </w:r>
-    </w:p>
-    <w:p>
-      <w:pPr>
-        <w:rPr>
-          <w:rFonts w:ascii="Tahoma" w:hAnsi="Tahoma" w:cs="Tahoma"/>
-          <w:b/>
-          <w:bCs/>
-        </w:rPr>
-      </w:pPr>
-    </w:p>
-    <w:p>
-      <w:pPr>
-        <w:rPr>
-          <w:rFonts w:ascii="Tahoma" w:hAnsi="Tahoma" w:cs="Tahoma"/>
-          <w:b/>
-          <w:bCs/>
-        </w:rPr>
-      </w:pPr>
-      <w:r>
-        <w:rPr>
-          <w:rFonts w:ascii="Tahoma" w:hAnsi="Tahoma" w:cs="Tahoma"/>
-          <w:b/>
-          <w:bCs/>
-        </w:rPr>
-        <w:t>Settings</w:t>
-      </w:r>
-    </w:p>
-    <w:p>
-      <w:pPr>
-        <w:rPr>
-          <w:rFonts w:ascii="Tahoma" w:hAnsi="Tahoma" w:cs="Tahoma"/>
-        </w:rPr>
-      </w:pPr>
-      <w:r>
-        <w:rPr>
-          <w:rFonts w:ascii="Tahoma" w:hAnsi="Tahoma" w:cs="Tahoma"/>
-        </w:rPr>
-        <w:t xml:space="preserve">The settings are in the file </w:t>
-      </w:r>
-      <w:r>
-        <w:rPr>
-          <w:rFonts w:ascii="Tahoma" w:hAnsi="Tahoma" w:cs="Tahoma"/>
-          <w:b/>
-          <w:bCs/>
-        </w:rPr>
-        <w:t>PolitixDaas</w:t>
-      </w:r>
-      <w:r>
-        <w:rPr>
-          <w:rFonts w:ascii="Tahoma" w:hAnsi="Tahoma" w:cs="Tahoma"/>
-          <w:b/>
-          <w:bCs/>
-        </w:rPr>
         <w:t>.ini</w:t>
       </w:r>
       <w:r>
@@ -749,24 +1000,48 @@
           <w:i/>
           <w:iCs/>
         </w:rPr>
-        <w:t>username=francesco.stambecchi@gmail.com</w:t>
-      </w:r>
-    </w:p>
-    <w:p>
-      <w:pPr>
-        <w:rPr>
-          <w:rFonts w:ascii="Tahoma" w:hAnsi="Tahoma" w:cs="Tahoma"/>
-          <w:i/>
-          <w:iCs/>
-        </w:rPr>
-      </w:pPr>
-      <w:r>
-        <w:rPr>
-          <w:rFonts w:ascii="Tahoma" w:hAnsi="Tahoma" w:cs="Tahoma"/>
-          <w:i/>
-          <w:iCs/>
-        </w:rPr>
-        <w:t>password=paolo@311</w:t>
+        <w:t>username=</w:t>
+      </w:r>
+      <w:r>
+        <w:rPr>
+          <w:rFonts w:ascii="Tahoma" w:hAnsi="Tahoma" w:cs="Tahoma"/>
+          <w:i/>
+          <w:iCs/>
+        </w:rPr>
+        <w:t>PANCHOVILLA</w:t>
+      </w:r>
+      <w:r>
+        <w:rPr>
+          <w:rFonts w:ascii="Tahoma" w:hAnsi="Tahoma" w:cs="Tahoma"/>
+          <w:i/>
+          <w:iCs/>
+        </w:rPr>
+        <w:t>@gmail.com</w:t>
+      </w:r>
+    </w:p>
+    <w:p>
+      <w:pPr>
+        <w:rPr>
+          <w:rFonts w:ascii="Tahoma" w:hAnsi="Tahoma" w:cs="Tahoma"/>
+          <w:i/>
+          <w:iCs/>
+        </w:rPr>
+      </w:pPr>
+      <w:r>
+        <w:rPr>
+          <w:rFonts w:ascii="Tahoma" w:hAnsi="Tahoma" w:cs="Tahoma"/>
+          <w:i/>
+          <w:iCs/>
+        </w:rPr>
+        <w:t>password=</w:t>
+      </w:r>
+      <w:r>
+        <w:rPr>
+          <w:rFonts w:ascii="Tahoma" w:hAnsi="Tahoma" w:cs="Tahoma"/>
+          <w:i/>
+          <w:iCs/>
+        </w:rPr>
+        <w:t>XXXXXXXX</w:t>
       </w:r>
     </w:p>
     <w:p>
@@ -794,13 +1069,23 @@
           <w:iCs/>
         </w:rPr>
       </w:pPr>
-      <w:r>
-        <w:rPr>
-          <w:rFonts w:ascii="Tahoma" w:hAnsi="Tahoma" w:cs="Tahoma"/>
-          <w:i/>
-          <w:iCs/>
-        </w:rPr>
-        <w:t>tls=1</w:t>
+      <w:proofErr w:type="spellStart"/>
+      <w:r>
+        <w:rPr>
+          <w:rFonts w:ascii="Tahoma" w:hAnsi="Tahoma" w:cs="Tahoma"/>
+          <w:i/>
+          <w:iCs/>
+        </w:rPr>
+        <w:t>tls</w:t>
+      </w:r>
+      <w:proofErr w:type="spellEnd"/>
+      <w:r>
+        <w:rPr>
+          <w:rFonts w:ascii="Tahoma" w:hAnsi="Tahoma" w:cs="Tahoma"/>
+          <w:i/>
+          <w:iCs/>
+        </w:rPr>
+        <w:t>=1</w:t>
       </w:r>
     </w:p>
     <w:p>
@@ -845,13 +1130,59 @@
           <w:iCs/>
         </w:rPr>
       </w:pPr>
-      <w:r>
-        <w:rPr>
-          <w:rFonts w:ascii="Tahoma" w:hAnsi="Tahoma" w:cs="Tahoma"/>
-          <w:i/>
-          <w:iCs/>
-        </w:rPr>
-        <w:t>emailsubject=Politix Daas...</w:t>
+      <w:proofErr w:type="spellStart"/>
+      <w:r>
+        <w:rPr>
+          <w:rFonts w:ascii="Tahoma" w:hAnsi="Tahoma" w:cs="Tahoma"/>
+          <w:i/>
+          <w:iCs/>
+        </w:rPr>
+        <w:t>emailsubject</w:t>
+      </w:r>
+      <w:proofErr w:type="spellEnd"/>
+      <w:r>
+        <w:rPr>
+          <w:rFonts w:ascii="Tahoma" w:hAnsi="Tahoma" w:cs="Tahoma"/>
+          <w:i/>
+          <w:iCs/>
+        </w:rPr>
+        <w:t>=</w:t>
+      </w:r>
+      <w:proofErr w:type="spellStart"/>
+      <w:r>
+        <w:rPr>
+          <w:rFonts w:ascii="Tahoma" w:hAnsi="Tahoma" w:cs="Tahoma"/>
+          <w:i/>
+          <w:iCs/>
+        </w:rPr>
+        <w:t>Politix</w:t>
+      </w:r>
+      <w:proofErr w:type="spellEnd"/>
+      <w:r>
+        <w:rPr>
+          <w:rFonts w:ascii="Tahoma" w:hAnsi="Tahoma" w:cs="Tahoma"/>
+          <w:i/>
+          <w:iCs/>
+        </w:rPr>
+        <w:t xml:space="preserve"> </w:t>
+      </w:r>
+      <w:proofErr w:type="spellStart"/>
+      <w:r>
+        <w:rPr>
+          <w:rFonts w:ascii="Tahoma" w:hAnsi="Tahoma" w:cs="Tahoma"/>
+          <w:i/>
+          <w:iCs/>
+        </w:rPr>
+        <w:t>Daas</w:t>
+      </w:r>
+      <w:proofErr w:type="spellEnd"/>
+      <w:r>
+        <w:rPr>
+          <w:rFonts w:ascii="Tahoma" w:hAnsi="Tahoma" w:cs="Tahoma"/>
+          <w:i/>
+          <w:iCs/>
+        </w:rPr>
+        <w:t>...</w:t>
       </w:r>
     </w:p>
     <w:p>
@@ -933,31 +1264,52 @@
           <w:iCs/>
         </w:rPr>
       </w:pPr>
-      <w:r>
-        <w:rPr>
-          <w:rFonts w:ascii="Tahoma" w:hAnsi="Tahoma" w:cs="Tahoma"/>
-          <w:i/>
-          <w:iCs/>
-        </w:rPr>
-        <w:t>ersdatabase=FUTURA_DEV</w:t>
-      </w:r>
-    </w:p>
-    <w:p>
-      <w:pPr>
-        <w:rPr>
-          <w:rFonts w:ascii="Tahoma" w:hAnsi="Tahoma" w:cs="Tahoma"/>
-          <w:i/>
-          <w:iCs/>
-        </w:rPr>
-      </w:pPr>
-      <w:r>
-        <w:rPr>
-          <w:rFonts w:ascii="Tahoma" w:hAnsi="Tahoma" w:cs="Tahoma"/>
-          <w:i/>
-          <w:iCs/>
-        </w:rPr>
-        <w:t>userid=</w:t>
-      </w:r>
+      <w:proofErr w:type="spellStart"/>
+      <w:r>
+        <w:rPr>
+          <w:rFonts w:ascii="Tahoma" w:hAnsi="Tahoma" w:cs="Tahoma"/>
+          <w:i/>
+          <w:iCs/>
+        </w:rPr>
+        <w:t>ersdatabase</w:t>
+      </w:r>
+      <w:proofErr w:type="spellEnd"/>
+      <w:r>
+        <w:rPr>
+          <w:rFonts w:ascii="Tahoma" w:hAnsi="Tahoma" w:cs="Tahoma"/>
+          <w:i/>
+          <w:iCs/>
+        </w:rPr>
+        <w:t>=FUTURA_DEV</w:t>
+      </w:r>
+    </w:p>
+    <w:p>
+      <w:pPr>
+        <w:rPr>
+          <w:rFonts w:ascii="Tahoma" w:hAnsi="Tahoma" w:cs="Tahoma"/>
+          <w:i/>
+          <w:iCs/>
+        </w:rPr>
+      </w:pPr>
+      <w:proofErr w:type="spellStart"/>
+      <w:r>
+        <w:rPr>
+          <w:rFonts w:ascii="Tahoma" w:hAnsi="Tahoma" w:cs="Tahoma"/>
+          <w:i/>
+          <w:iCs/>
+        </w:rPr>
+        <w:t>userid</w:t>
+      </w:r>
+      <w:proofErr w:type="spellEnd"/>
+      <w:r>
+        <w:rPr>
+          <w:rFonts w:ascii="Tahoma" w:hAnsi="Tahoma" w:cs="Tahoma"/>
+          <w:i/>
+          <w:iCs/>
+        </w:rPr>
+        <w:t>=</w:t>
+      </w:r>
+      <w:proofErr w:type="spellStart"/>
       <w:r>
         <w:rPr>
           <w:rFonts w:ascii="Tahoma" w:hAnsi="Tahoma" w:cs="Tahoma"/>
@@ -966,6 +1318,7 @@
         </w:rPr>
         <w:t>xxxxxxxxx</w:t>
       </w:r>
+      <w:proofErr w:type="spellEnd"/>
     </w:p>
     <w:p>
       <w:pPr>
@@ -983,6 +1336,7 @@
         </w:rPr>
         <w:t>password=</w:t>
       </w:r>
+      <w:proofErr w:type="spellStart"/>
       <w:r>
         <w:rPr>
           <w:rFonts w:ascii="Tahoma" w:hAnsi="Tahoma" w:cs="Tahoma"/>
@@ -991,22 +1345,33 @@
         </w:rPr>
         <w:t>xxxxxxxxxx</w:t>
       </w:r>
-    </w:p>
-    <w:p>
-      <w:pPr>
-        <w:rPr>
-          <w:rFonts w:ascii="Tahoma" w:hAnsi="Tahoma" w:cs="Tahoma"/>
-          <w:i/>
-          <w:iCs/>
-        </w:rPr>
-      </w:pPr>
-      <w:r>
-        <w:rPr>
-          <w:rFonts w:ascii="Tahoma" w:hAnsi="Tahoma" w:cs="Tahoma"/>
-          <w:i/>
-          <w:iCs/>
-        </w:rPr>
-        <w:t>osauthentication=0</w:t>
+      <w:proofErr w:type="spellEnd"/>
+    </w:p>
+    <w:p>
+      <w:pPr>
+        <w:rPr>
+          <w:rFonts w:ascii="Tahoma" w:hAnsi="Tahoma" w:cs="Tahoma"/>
+          <w:i/>
+          <w:iCs/>
+        </w:rPr>
+      </w:pPr>
+      <w:proofErr w:type="spellStart"/>
+      <w:r>
+        <w:rPr>
+          <w:rFonts w:ascii="Tahoma" w:hAnsi="Tahoma" w:cs="Tahoma"/>
+          <w:i/>
+          <w:iCs/>
+        </w:rPr>
+        <w:t>osauthentication</w:t>
+      </w:r>
+      <w:proofErr w:type="spellEnd"/>
+      <w:r>
+        <w:rPr>
+          <w:rFonts w:ascii="Tahoma" w:hAnsi="Tahoma" w:cs="Tahoma"/>
+          <w:i/>
+          <w:iCs/>
+        </w:rPr>
+        <w:t>=0</w:t>
       </w:r>
     </w:p>
     <w:p>
@@ -1057,41 +1422,69 @@
           <w:i/>
           <w:iCs/>
         </w:rPr>
-        <w:t>ActiveMQUrl=localhost:61616</w:t>
-      </w:r>
-    </w:p>
-    <w:p>
-      <w:pPr>
-        <w:rPr>
-          <w:rFonts w:ascii="Tahoma" w:hAnsi="Tahoma" w:cs="Tahoma"/>
-          <w:i/>
-          <w:iCs/>
-        </w:rPr>
-      </w:pPr>
-      <w:r>
-        <w:rPr>
-          <w:rFonts w:ascii="Tahoma" w:hAnsi="Tahoma" w:cs="Tahoma"/>
-          <w:i/>
-          <w:iCs/>
-        </w:rPr>
-        <w:t>intervalmins=3</w:t>
-      </w:r>
-    </w:p>
-    <w:p>
-      <w:pPr>
-        <w:rPr>
-          <w:rFonts w:ascii="Tahoma" w:hAnsi="Tahoma" w:cs="Tahoma"/>
-          <w:i/>
-          <w:iCs/>
-        </w:rPr>
-      </w:pPr>
-      <w:r>
-        <w:rPr>
-          <w:rFonts w:ascii="Tahoma" w:hAnsi="Tahoma" w:cs="Tahoma"/>
-          <w:i/>
-          <w:iCs/>
-        </w:rPr>
-        <w:t>MinSendDate=20190101</w:t>
+        <w:t>ActiveMQUrl=</w:t>
+      </w:r>
+      <w:r>
+        <w:rPr>
+          <w:rFonts w:ascii="Tahoma" w:hAnsi="Tahoma" w:cs="Tahoma"/>
+          <w:i/>
+          <w:iCs/>
+        </w:rPr>
+        <w:t>futura-dev.politix.com.au:61616</w:t>
+      </w:r>
+    </w:p>
+    <w:p>
+      <w:pPr>
+        <w:rPr>
+          <w:rFonts w:ascii="Tahoma" w:hAnsi="Tahoma" w:cs="Tahoma"/>
+          <w:i/>
+          <w:iCs/>
+        </w:rPr>
+      </w:pPr>
+      <w:proofErr w:type="spellStart"/>
+      <w:r>
+        <w:rPr>
+          <w:rFonts w:ascii="Tahoma" w:hAnsi="Tahoma" w:cs="Tahoma"/>
+          <w:i/>
+          <w:iCs/>
+        </w:rPr>
+        <w:t>intervalmins</w:t>
+      </w:r>
+      <w:proofErr w:type="spellEnd"/>
+      <w:r>
+        <w:rPr>
+          <w:rFonts w:ascii="Tahoma" w:hAnsi="Tahoma" w:cs="Tahoma"/>
+          <w:i/>
+          <w:iCs/>
+        </w:rPr>
+        <w:t>=3</w:t>
+      </w:r>
+    </w:p>
+    <w:p>
+      <w:pPr>
+        <w:rPr>
+          <w:rFonts w:ascii="Tahoma" w:hAnsi="Tahoma" w:cs="Tahoma"/>
+          <w:i/>
+          <w:iCs/>
+        </w:rPr>
+      </w:pPr>
+      <w:proofErr w:type="spellStart"/>
+      <w:r>
+        <w:rPr>
+          <w:rFonts w:ascii="Tahoma" w:hAnsi="Tahoma" w:cs="Tahoma"/>
+          <w:i/>
+          <w:iCs/>
+        </w:rPr>
+        <w:t>MinSendDate</w:t>
+      </w:r>
+      <w:proofErr w:type="spellEnd"/>
+      <w:r>
+        <w:rPr>
+          <w:rFonts w:ascii="Tahoma" w:hAnsi="Tahoma" w:cs="Tahoma"/>
+          <w:i/>
+          <w:iCs/>
+        </w:rPr>
+        <w:t>=20190101</w:t>
       </w:r>
     </w:p>
     <w:p>
@@ -1119,64 +1512,188 @@
           <w:iCs/>
         </w:rPr>
       </w:pPr>
-      <w:r>
-        <w:rPr>
-          <w:rFonts w:ascii="Tahoma" w:hAnsi="Tahoma" w:cs="Tahoma"/>
-          <w:i/>
-          <w:iCs/>
-        </w:rPr>
-        <w:t>ResultSet=1000</w:t>
-      </w:r>
-    </w:p>
-    <w:p>
-      <w:pPr>
-        <w:rPr>
-          <w:rFonts w:ascii="Tahoma" w:hAnsi="Tahoma" w:cs="Tahoma"/>
-          <w:i/>
-          <w:iCs/>
-        </w:rPr>
-      </w:pPr>
-      <w:r>
-        <w:rPr>
-          <w:rFonts w:ascii="Tahoma" w:hAnsi="Tahoma" w:cs="Tahoma"/>
-          <w:i/>
-          <w:iCs/>
-        </w:rPr>
-        <w:t>LocationUpdate=20211208102249</w:t>
-      </w:r>
-    </w:p>
-    <w:p>
-      <w:pPr>
-        <w:rPr>
-          <w:rFonts w:ascii="Tahoma" w:hAnsi="Tahoma" w:cs="Tahoma"/>
-          <w:i/>
-          <w:iCs/>
-        </w:rPr>
-      </w:pPr>
-      <w:r>
-        <w:rPr>
-          <w:rFonts w:ascii="Tahoma" w:hAnsi="Tahoma" w:cs="Tahoma"/>
-          <w:i/>
-          <w:iCs/>
-        </w:rPr>
-        <w:t>ProductUpdate=20211208102348</w:t>
-      </w:r>
-    </w:p>
-    <w:p>
-      <w:pPr>
-        <w:rPr>
-          <w:rFonts w:ascii="Tahoma" w:hAnsi="Tahoma" w:cs="Tahoma"/>
-          <w:i/>
-          <w:iCs/>
-        </w:rPr>
-      </w:pPr>
-      <w:r>
-        <w:rPr>
-          <w:rFonts w:ascii="Tahoma" w:hAnsi="Tahoma" w:cs="Tahoma"/>
-          <w:i/>
-          <w:iCs/>
-        </w:rPr>
-        <w:t>PriceUpdate=20211208120111</w:t>
+      <w:proofErr w:type="spellStart"/>
+      <w:r>
+        <w:rPr>
+          <w:rFonts w:ascii="Tahoma" w:hAnsi="Tahoma" w:cs="Tahoma"/>
+          <w:i/>
+          <w:iCs/>
+        </w:rPr>
+        <w:t>ResultSet</w:t>
+      </w:r>
+      <w:proofErr w:type="spellEnd"/>
+      <w:r>
+        <w:rPr>
+          <w:rFonts w:ascii="Tahoma" w:hAnsi="Tahoma" w:cs="Tahoma"/>
+          <w:i/>
+          <w:iCs/>
+        </w:rPr>
+        <w:t>=</w:t>
+      </w:r>
+      <w:r>
+        <w:rPr>
+          <w:rFonts w:ascii="Tahoma" w:hAnsi="Tahoma" w:cs="Tahoma"/>
+          <w:i/>
+          <w:iCs/>
+        </w:rPr>
+        <w:t>0</w:t>
+      </w:r>
+    </w:p>
+    <w:p>
+      <w:pPr>
+        <w:rPr>
+          <w:rFonts w:ascii="Tahoma" w:hAnsi="Tahoma" w:cs="Tahoma"/>
+          <w:i/>
+          <w:iCs/>
+        </w:rPr>
+      </w:pPr>
+      <w:proofErr w:type="spellStart"/>
+      <w:r>
+        <w:rPr>
+          <w:rFonts w:ascii="Tahoma" w:hAnsi="Tahoma" w:cs="Tahoma"/>
+          <w:i/>
+          <w:iCs/>
+        </w:rPr>
+        <w:t>LocationUpdate</w:t>
+      </w:r>
+      <w:proofErr w:type="spellEnd"/>
+      <w:r>
+        <w:rPr>
+          <w:rFonts w:ascii="Tahoma" w:hAnsi="Tahoma" w:cs="Tahoma"/>
+          <w:i/>
+          <w:iCs/>
+        </w:rPr>
+        <w:t>=</w:t>
+      </w:r>
+      <w:r>
+        <w:rPr>
+          <w:rFonts w:ascii="Tahoma" w:hAnsi="Tahoma" w:cs="Tahoma"/>
+          <w:i/>
+          <w:iCs/>
+        </w:rPr>
+        <w:t>0</w:t>
+      </w:r>
+    </w:p>
+    <w:p>
+      <w:pPr>
+        <w:rPr>
+          <w:rFonts w:ascii="Tahoma" w:hAnsi="Tahoma" w:cs="Tahoma"/>
+          <w:i/>
+          <w:iCs/>
+        </w:rPr>
+      </w:pPr>
+      <w:proofErr w:type="spellStart"/>
+      <w:r>
+        <w:rPr>
+          <w:rFonts w:ascii="Tahoma" w:hAnsi="Tahoma" w:cs="Tahoma"/>
+          <w:i/>
+          <w:iCs/>
+        </w:rPr>
+        <w:t>ProductUpdate</w:t>
+      </w:r>
+      <w:proofErr w:type="spellEnd"/>
+      <w:r>
+        <w:rPr>
+          <w:rFonts w:ascii="Tahoma" w:hAnsi="Tahoma" w:cs="Tahoma"/>
+          <w:i/>
+          <w:iCs/>
+        </w:rPr>
+        <w:t>=</w:t>
+      </w:r>
+      <w:r>
+        <w:rPr>
+          <w:rFonts w:ascii="Tahoma" w:hAnsi="Tahoma" w:cs="Tahoma"/>
+          <w:i/>
+          <w:iCs/>
+        </w:rPr>
+        <w:t>0</w:t>
+      </w:r>
+    </w:p>
+    <w:p>
+      <w:pPr>
+        <w:rPr>
+          <w:rFonts w:ascii="Tahoma" w:hAnsi="Tahoma" w:cs="Tahoma"/>
+          <w:i/>
+          <w:iCs/>
+        </w:rPr>
+      </w:pPr>
+      <w:proofErr w:type="spellStart"/>
+      <w:r>
+        <w:rPr>
+          <w:rFonts w:ascii="Tahoma" w:hAnsi="Tahoma" w:cs="Tahoma"/>
+          <w:i/>
+          <w:iCs/>
+        </w:rPr>
+        <w:t>PriceUpdate</w:t>
+      </w:r>
+      <w:proofErr w:type="spellEnd"/>
+      <w:r>
+        <w:rPr>
+          <w:rFonts w:ascii="Tahoma" w:hAnsi="Tahoma" w:cs="Tahoma"/>
+          <w:i/>
+          <w:iCs/>
+        </w:rPr>
+        <w:t>=</w:t>
+      </w:r>
+      <w:r>
+        <w:rPr>
+          <w:rFonts w:ascii="Tahoma" w:hAnsi="Tahoma" w:cs="Tahoma"/>
+          <w:i/>
+          <w:iCs/>
+        </w:rPr>
+        <w:t>0</w:t>
+      </w:r>
+    </w:p>
+    <w:p>
+      <w:pPr>
+        <w:rPr>
+          <w:rFonts w:ascii="Tahoma" w:hAnsi="Tahoma" w:cs="Tahoma"/>
+          <w:i/>
+          <w:iCs/>
+        </w:rPr>
+      </w:pPr>
+      <w:proofErr w:type="spellStart"/>
+      <w:r>
+        <w:rPr>
+          <w:rFonts w:ascii="Tahoma" w:hAnsi="Tahoma" w:cs="Tahoma"/>
+          <w:i/>
+          <w:iCs/>
+        </w:rPr>
+        <w:t>LocationModule</w:t>
+      </w:r>
+      <w:proofErr w:type="spellEnd"/>
+      <w:r>
+        <w:rPr>
+          <w:rFonts w:ascii="Tahoma" w:hAnsi="Tahoma" w:cs="Tahoma"/>
+          <w:i/>
+          <w:iCs/>
+        </w:rPr>
+        <w:t>=1</w:t>
+      </w:r>
+    </w:p>
+    <w:p>
+      <w:pPr>
+        <w:rPr>
+          <w:rFonts w:ascii="Tahoma" w:hAnsi="Tahoma" w:cs="Tahoma"/>
+          <w:i/>
+          <w:iCs/>
+        </w:rPr>
+      </w:pPr>
+      <w:r>
+        <w:rPr>
+          <w:rFonts w:ascii="Tahoma" w:hAnsi="Tahoma" w:cs="Tahoma"/>
+          <w:i/>
+          <w:iCs/>
+        </w:rPr>
+        <w:t xml:space="preserve"> </w:t>
+      </w:r>
+      <w:r>
+        <w:rPr>
+          <w:rFonts w:ascii="Tahoma" w:hAnsi="Tahoma" w:cs="Tahoma"/>
+          <w:i/>
+          <w:iCs/>
+        </w:rPr>
+        <w:br w:type="page"/>
       </w:r>
     </w:p>
     <w:p>
@@ -1194,23 +1711,6 @@
           <w:iCs/>
         </w:rPr>
         <w:lastRenderedPageBreak/>
-        <w:t xml:space="preserve"> </w:t>
-      </w:r>
-    </w:p>
-    <w:p>
-      <w:pPr>
-        <w:rPr>
-          <w:rFonts w:ascii="Tahoma" w:hAnsi="Tahoma" w:cs="Tahoma"/>
-          <w:i/>
-          <w:iCs/>
-        </w:rPr>
-      </w:pPr>
-      <w:r>
-        <w:rPr>
-          <w:rFonts w:ascii="Tahoma" w:hAnsi="Tahoma" w:cs="Tahoma"/>
-          <w:i/>
-          <w:iCs/>
-        </w:rPr>
         <w:t>[Queues]</w:t>
       </w:r>
     </w:p>
@@ -1453,6 +1953,7 @@
           <w:rFonts w:ascii="Tahoma" w:hAnsi="Tahoma" w:cs="Tahoma"/>
         </w:rPr>
       </w:pPr>
+      <w:proofErr w:type="spellStart"/>
       <w:r>
         <w:rPr>
           <w:rFonts w:ascii="Tahoma" w:hAnsi="Tahoma" w:cs="Tahoma"/>
@@ -1463,7 +1964,14 @@
         <w:rPr>
           <w:rFonts w:ascii="Tahoma" w:hAnsi="Tahoma" w:cs="Tahoma"/>
         </w:rPr>
-        <w:t xml:space="preserve">ntervalmins:  </w:t>
+        <w:t>ntervalmins</w:t>
+      </w:r>
+      <w:proofErr w:type="spellEnd"/>
+      <w:r>
+        <w:rPr>
+          <w:rFonts w:ascii="Tahoma" w:hAnsi="Tahoma" w:cs="Tahoma"/>
+        </w:rPr>
+        <w:t xml:space="preserve">:  </w:t>
       </w:r>
       <w:r>
         <w:rPr>
@@ -1483,11 +1991,19 @@
           <w:rFonts w:ascii="Tahoma" w:hAnsi="Tahoma" w:cs="Tahoma"/>
         </w:rPr>
       </w:pPr>
-      <w:r>
-        <w:rPr>
-          <w:rFonts w:ascii="Tahoma" w:hAnsi="Tahoma" w:cs="Tahoma"/>
-        </w:rPr>
-        <w:t xml:space="preserve">StartingDate: </w:t>
+      <w:proofErr w:type="spellStart"/>
+      <w:r>
+        <w:rPr>
+          <w:rFonts w:ascii="Tahoma" w:hAnsi="Tahoma" w:cs="Tahoma"/>
+        </w:rPr>
+        <w:t>StartingDate</w:t>
+      </w:r>
+      <w:proofErr w:type="spellEnd"/>
+      <w:r>
+        <w:rPr>
+          <w:rFonts w:ascii="Tahoma" w:hAnsi="Tahoma" w:cs="Tahoma"/>
+        </w:rPr>
+        <w:t xml:space="preserve">: </w:t>
       </w:r>
       <w:r>
         <w:rPr>
@@ -1507,17 +2023,33 @@
           <w:rFonts w:ascii="Tahoma" w:hAnsi="Tahoma" w:cs="Tahoma"/>
         </w:rPr>
       </w:pPr>
+      <w:proofErr w:type="spellStart"/>
       <w:r>
         <w:rPr>
           <w:rFonts w:ascii="Tahoma" w:hAnsi="Tahoma" w:cs="Tahoma"/>
         </w:rPr>
         <w:t>ActiveMQUrl</w:t>
       </w:r>
-      <w:r>
-        <w:rPr>
-          <w:rFonts w:ascii="Tahoma" w:hAnsi="Tahoma" w:cs="Tahoma"/>
-        </w:rPr>
-        <w:t xml:space="preserve"> Url including the port number of the used Active MQ</w:t>
+      <w:proofErr w:type="spellEnd"/>
+      <w:r>
+        <w:rPr>
+          <w:rFonts w:ascii="Tahoma" w:hAnsi="Tahoma" w:cs="Tahoma"/>
+        </w:rPr>
+        <w:t xml:space="preserve"> </w:t>
+      </w:r>
+      <w:proofErr w:type="spellStart"/>
+      <w:r>
+        <w:rPr>
+          <w:rFonts w:ascii="Tahoma" w:hAnsi="Tahoma" w:cs="Tahoma"/>
+        </w:rPr>
+        <w:t>Url</w:t>
+      </w:r>
+      <w:proofErr w:type="spellEnd"/>
+      <w:r>
+        <w:rPr>
+          <w:rFonts w:ascii="Tahoma" w:hAnsi="Tahoma" w:cs="Tahoma"/>
+        </w:rPr>
+        <w:t xml:space="preserve"> including the port number of the used Active MQ</w:t>
       </w:r>
       <w:r>
         <w:rPr>
@@ -1561,11 +2093,19 @@
           <w:rFonts w:ascii="Tahoma" w:hAnsi="Tahoma" w:cs="Tahoma"/>
         </w:rPr>
       </w:pPr>
-      <w:r>
-        <w:rPr>
-          <w:rFonts w:ascii="Tahoma" w:hAnsi="Tahoma" w:cs="Tahoma"/>
-        </w:rPr>
-        <w:t xml:space="preserve">ResultSet: Used during development, it limits the number of rows returned by SQL statements. When set to 0 (Default), there is no limit to the result sets. </w:t>
+      <w:proofErr w:type="spellStart"/>
+      <w:r>
+        <w:rPr>
+          <w:rFonts w:ascii="Tahoma" w:hAnsi="Tahoma" w:cs="Tahoma"/>
+        </w:rPr>
+        <w:t>ResultSet</w:t>
+      </w:r>
+      <w:proofErr w:type="spellEnd"/>
+      <w:r>
+        <w:rPr>
+          <w:rFonts w:ascii="Tahoma" w:hAnsi="Tahoma" w:cs="Tahoma"/>
+        </w:rPr>
+        <w:t xml:space="preserve">: Used during development, it limits the number of rows returned by SQL statements. When set to 0 (Default), there is no limit to the result sets. </w:t>
       </w:r>
     </w:p>
     <w:p>
@@ -1579,12 +2119,14 @@
           <w:rFonts w:ascii="Tahoma" w:hAnsi="Tahoma" w:cs="Tahoma"/>
         </w:rPr>
       </w:pPr>
+      <w:proofErr w:type="spellStart"/>
       <w:r>
         <w:rPr>
           <w:rFonts w:ascii="Tahoma" w:hAnsi="Tahoma" w:cs="Tahoma"/>
         </w:rPr>
         <w:t>LocationUpdate</w:t>
       </w:r>
+      <w:proofErr w:type="spellEnd"/>
       <w:r>
         <w:rPr>
           <w:rFonts w:ascii="Tahoma" w:hAnsi="Tahoma" w:cs="Tahoma"/>
@@ -1603,29 +2145,19 @@
           <w:rFonts w:ascii="Tahoma" w:hAnsi="Tahoma" w:cs="Tahoma"/>
         </w:rPr>
       </w:pPr>
+      <w:proofErr w:type="spellStart"/>
       <w:r>
         <w:rPr>
           <w:rFonts w:ascii="Tahoma" w:hAnsi="Tahoma" w:cs="Tahoma"/>
         </w:rPr>
         <w:t>ProductionUpdate</w:t>
       </w:r>
-      <w:r>
-        <w:rPr>
-          <w:rFonts w:ascii="Tahoma" w:hAnsi="Tahoma" w:cs="Tahoma"/>
-        </w:rPr>
-        <w:t xml:space="preserve">:  When set to 0, the service returns all the </w:t>
-      </w:r>
-      <w:r>
-        <w:rPr>
-          <w:rFonts w:ascii="Tahoma" w:hAnsi="Tahoma" w:cs="Tahoma"/>
-        </w:rPr>
-        <w:t>production items</w:t>
-      </w:r>
-      <w:r>
-        <w:rPr>
-          <w:rFonts w:ascii="Tahoma" w:hAnsi="Tahoma" w:cs="Tahoma"/>
-        </w:rPr>
-        <w:t xml:space="preserve"> instead of just the delta.</w:t>
+      <w:proofErr w:type="spellEnd"/>
+      <w:r>
+        <w:rPr>
+          <w:rFonts w:ascii="Tahoma" w:hAnsi="Tahoma" w:cs="Tahoma"/>
+        </w:rPr>
+        <w:t>:  When set to 0, the service returns all the production items instead of just the delta.</w:t>
       </w:r>
     </w:p>
     <w:p>
@@ -1639,29 +2171,19 @@
           <w:rFonts w:ascii="Tahoma" w:hAnsi="Tahoma" w:cs="Tahoma"/>
         </w:rPr>
       </w:pPr>
-      <w:r>
-        <w:rPr>
-          <w:rFonts w:ascii="Tahoma" w:hAnsi="Tahoma" w:cs="Tahoma"/>
-        </w:rPr>
-        <w:t>Price</w:t>
-      </w:r>
-      <w:r>
-        <w:rPr>
-          <w:rFonts w:ascii="Tahoma" w:hAnsi="Tahoma" w:cs="Tahoma"/>
-        </w:rPr>
-        <w:t>Update:  When set to 0, the service returns all the item</w:t>
-      </w:r>
-      <w:r>
-        <w:rPr>
-          <w:rFonts w:ascii="Tahoma" w:hAnsi="Tahoma" w:cs="Tahoma"/>
-        </w:rPr>
-        <w:t xml:space="preserve"> prices</w:t>
-      </w:r>
-      <w:r>
-        <w:rPr>
-          <w:rFonts w:ascii="Tahoma" w:hAnsi="Tahoma" w:cs="Tahoma"/>
-        </w:rPr>
-        <w:t xml:space="preserve"> instead of just the delta.</w:t>
+      <w:proofErr w:type="spellStart"/>
+      <w:r>
+        <w:rPr>
+          <w:rFonts w:ascii="Tahoma" w:hAnsi="Tahoma" w:cs="Tahoma"/>
+        </w:rPr>
+        <w:t>PriceUpdate</w:t>
+      </w:r>
+      <w:proofErr w:type="spellEnd"/>
+      <w:r>
+        <w:rPr>
+          <w:rFonts w:ascii="Tahoma" w:hAnsi="Tahoma" w:cs="Tahoma"/>
+        </w:rPr>
+        <w:t>:  When set to 0, the service returns all the item prices instead of just the delta.</w:t>
       </w:r>
     </w:p>
     <w:p>
@@ -1719,6 +2241,12 @@
           <w:rFonts w:ascii="Tahoma" w:hAnsi="Tahoma" w:cs="Tahoma"/>
         </w:rPr>
         <w:t>Names of the queues</w:t>
+      </w:r>
+      <w:r>
+        <w:rPr>
+          <w:rFonts w:ascii="Tahoma" w:hAnsi="Tahoma" w:cs="Tahoma"/>
+        </w:rPr>
+        <w:t>.</w:t>
       </w:r>
     </w:p>
     <w:p>

</xml_diff>